<commit_message>
rest hinzugefuegt, Astah-jars wegen lizenz nicht hinzugefuegt
</commit_message>
<xml_diff>
--- a/Dokumentation/Dokumentation.docx
+++ b/Dokumentation/Dokumentation.docx
@@ -44,9 +44,6 @@
                             </w:rPr>
                             <w:alias w:val="Titel"/>
                             <w:id w:val="16962279"/>
-                            <w:placeholder>
-                              <w:docPart w:val="CF64B3111CE54654955B0429F8344138"/>
-                            </w:placeholder>
                             <w:dataBinding w:prefixMappings="xmlns:ns0='http://schemas.openxmlformats.org/package/2006/metadata/core-properties' xmlns:ns1='http://purl.org/dc/elements/1.1/'" w:xpath="/ns0:coreProperties[1]/ns1:title[1]" w:storeItemID="{6C3C8BC8-F283-45AE-878A-BAB7291924A1}"/>
                             <w:text/>
                           </w:sdtPr>
@@ -92,9 +89,6 @@
                             </w:rPr>
                             <w:alias w:val="Untertitel"/>
                             <w:id w:val="16962284"/>
-                            <w:placeholder>
-                              <w:docPart w:val="D3A78FA18BD447B3AC4192311BE5F5B3"/>
-                            </w:placeholder>
                             <w:dataBinding w:prefixMappings="xmlns:ns0='http://schemas.openxmlformats.org/package/2006/metadata/core-properties' xmlns:ns1='http://purl.org/dc/elements/1.1/'" w:xpath="/ns0:coreProperties[1]/ns1:subject[1]" w:storeItemID="{6C3C8BC8-F283-45AE-878A-BAB7291924A1}"/>
                             <w:text/>
                           </w:sdtPr>
@@ -146,9 +140,6 @@
                             </w:rPr>
                             <w:alias w:val="Exposee"/>
                             <w:id w:val="16962290"/>
-                            <w:placeholder>
-                              <w:docPart w:val="DD5E191768DA477DA15B3CA82C778743"/>
-                            </w:placeholder>
                             <w:dataBinding w:prefixMappings="xmlns:ns0='http://schemas.microsoft.com/office/2006/coverPageProps'" w:xpath="/ns0:CoverPageProperties[1]/ns0:Abstract[1]" w:storeItemID="{55AF091B-3C7A-41E3-B477-F2FDAA23CFDA}"/>
                             <w:text/>
                           </w:sdtPr>
@@ -219,9 +210,6 @@
                             </w:rPr>
                             <w:alias w:val="Jahr"/>
                             <w:id w:val="16962274"/>
-                            <w:placeholder>
-                              <w:docPart w:val="CF2D7B9647C04C039E1091699B1996BC"/>
-                            </w:placeholder>
                             <w:dataBinding w:prefixMappings="xmlns:ns0='http://schemas.microsoft.com/office/2006/coverPageProps'" w:xpath="/ns0:CoverPageProperties[1]/ns0:PublishDate[1]" w:storeItemID="{55AF091B-3C7A-41E3-B477-F2FDAA23CFDA}"/>
                             <w:date w:fullDate="2015-01-02T00:00:00Z">
                               <w:dateFormat w:val="yyyy"/>
@@ -282,9 +270,6 @@
                             </w:rPr>
                             <w:alias w:val="Autor"/>
                             <w:id w:val="16962296"/>
-                            <w:placeholder>
-                              <w:docPart w:val="578C71C939A44F4DBEEED592A16A5CB2"/>
-                            </w:placeholder>
                             <w:dataBinding w:prefixMappings="xmlns:ns0='http://schemas.openxmlformats.org/package/2006/metadata/core-properties' xmlns:ns1='http://purl.org/dc/elements/1.1/'" w:xpath="/ns0:coreProperties[1]/ns1:creator[1]" w:storeItemID="{6C3C8BC8-F283-45AE-878A-BAB7291924A1}"/>
                             <w:text/>
                           </w:sdtPr>
@@ -440,7 +425,7 @@
           <w:r>
             <w:fldChar w:fldCharType="separate"/>
           </w:r>
-          <w:hyperlink w:anchor="_Toc409887606" w:history="1">
+          <w:hyperlink w:anchor="_Toc410198792" w:history="1">
             <w:r>
               <w:rPr>
                 <w:rStyle w:val="Hyperlink"/>
@@ -467,7 +452,7 @@
                 <w:noProof/>
                 <w:webHidden/>
               </w:rPr>
-              <w:instrText xml:space="preserve"> PAGEREF _Toc409887606 \h </w:instrText>
+              <w:instrText xml:space="preserve"> PAGEREF _Toc410198792 \h </w:instrText>
             </w:r>
             <w:r>
               <w:rPr>
@@ -510,13 +495,13 @@
               <w:lang w:eastAsia="de-DE"/>
             </w:rPr>
           </w:pPr>
-          <w:hyperlink w:anchor="_Toc409887607" w:history="1">
+          <w:hyperlink w:anchor="_Toc410198793" w:history="1">
             <w:r>
               <w:rPr>
                 <w:rStyle w:val="Hyperlink"/>
                 <w:noProof/>
               </w:rPr>
-              <w:t>Designüberlegung</w:t>
+              <w:t>Requirements-Analyse</w:t>
             </w:r>
             <w:r>
               <w:rPr>
@@ -537,7 +522,7 @@
                 <w:noProof/>
                 <w:webHidden/>
               </w:rPr>
-              <w:instrText xml:space="preserve"> PAGEREF _Toc409887607 \h </w:instrText>
+              <w:instrText xml:space="preserve"> PAGEREF _Toc410198793 \h </w:instrText>
             </w:r>
             <w:r>
               <w:rPr>
@@ -580,13 +565,13 @@
               <w:lang w:eastAsia="de-DE"/>
             </w:rPr>
           </w:pPr>
-          <w:hyperlink w:anchor="_Toc409887608" w:history="1">
+          <w:hyperlink w:anchor="_Toc410198794" w:history="1">
             <w:r>
               <w:rPr>
                 <w:rStyle w:val="Hyperlink"/>
                 <w:noProof/>
               </w:rPr>
-              <w:t>Aufwand</w:t>
+              <w:t>Designüberlegung</w:t>
             </w:r>
             <w:r>
               <w:rPr>
@@ -607,7 +592,7 @@
                 <w:noProof/>
                 <w:webHidden/>
               </w:rPr>
-              <w:instrText xml:space="preserve"> PAGEREF _Toc409887608 \h </w:instrText>
+              <w:instrText xml:space="preserve"> PAGEREF _Toc410198794 \h </w:instrText>
             </w:r>
             <w:r>
               <w:rPr>
@@ -650,13 +635,13 @@
               <w:lang w:eastAsia="de-DE"/>
             </w:rPr>
           </w:pPr>
-          <w:hyperlink w:anchor="_Toc409887609" w:history="1">
+          <w:hyperlink w:anchor="_Toc410198795" w:history="1">
             <w:r>
               <w:rPr>
                 <w:rStyle w:val="Hyperlink"/>
                 <w:noProof/>
               </w:rPr>
-              <w:t>Implementierung/Durchführung</w:t>
+              <w:t>Aufwand</w:t>
             </w:r>
             <w:r>
               <w:rPr>
@@ -677,7 +662,7 @@
                 <w:noProof/>
                 <w:webHidden/>
               </w:rPr>
-              <w:instrText xml:space="preserve"> PAGEREF _Toc409887609 \h </w:instrText>
+              <w:instrText xml:space="preserve"> PAGEREF _Toc410198795 \h </w:instrText>
             </w:r>
             <w:r>
               <w:rPr>
@@ -697,7 +682,7 @@
                 <w:noProof/>
                 <w:webHidden/>
               </w:rPr>
-              <w:t>4</w:t>
+              <w:t>3</w:t>
             </w:r>
             <w:r>
               <w:rPr>
@@ -720,13 +705,13 @@
               <w:lang w:eastAsia="de-DE"/>
             </w:rPr>
           </w:pPr>
-          <w:hyperlink w:anchor="_Toc409887610" w:history="1">
+          <w:hyperlink w:anchor="_Toc410198796" w:history="1">
             <w:r>
               <w:rPr>
                 <w:rStyle w:val="Hyperlink"/>
                 <w:noProof/>
               </w:rPr>
-              <w:t>Testbericht</w:t>
+              <w:t>Implementierung/Durchführung</w:t>
             </w:r>
             <w:r>
               <w:rPr>
@@ -747,7 +732,7 @@
                 <w:noProof/>
                 <w:webHidden/>
               </w:rPr>
-              <w:instrText xml:space="preserve"> PAGEREF _Toc409887610 \h </w:instrText>
+              <w:instrText xml:space="preserve"> PAGEREF _Toc410198796 \h </w:instrText>
             </w:r>
             <w:r>
               <w:rPr>
@@ -790,12 +775,82 @@
               <w:lang w:eastAsia="de-DE"/>
             </w:rPr>
           </w:pPr>
-          <w:hyperlink w:anchor="_Toc409887611" w:history="1">
+          <w:hyperlink w:anchor="_Toc410198797" w:history="1">
             <w:r>
               <w:rPr>
                 <w:rStyle w:val="Hyperlink"/>
                 <w:noProof/>
               </w:rPr>
+              <w:t>Testbericht</w:t>
+            </w:r>
+            <w:r>
+              <w:rPr>
+                <w:noProof/>
+                <w:webHidden/>
+              </w:rPr>
+              <w:tab/>
+            </w:r>
+            <w:r>
+              <w:rPr>
+                <w:noProof/>
+                <w:webHidden/>
+              </w:rPr>
+              <w:fldChar w:fldCharType="begin"/>
+            </w:r>
+            <w:r>
+              <w:rPr>
+                <w:noProof/>
+                <w:webHidden/>
+              </w:rPr>
+              <w:instrText xml:space="preserve"> PAGEREF _Toc410198797 \h </w:instrText>
+            </w:r>
+            <w:r>
+              <w:rPr>
+                <w:noProof/>
+                <w:webHidden/>
+              </w:rPr>
+            </w:r>
+            <w:r>
+              <w:rPr>
+                <w:noProof/>
+                <w:webHidden/>
+              </w:rPr>
+              <w:fldChar w:fldCharType="separate"/>
+            </w:r>
+            <w:r>
+              <w:rPr>
+                <w:noProof/>
+                <w:webHidden/>
+              </w:rPr>
+              <w:t>4</w:t>
+            </w:r>
+            <w:r>
+              <w:rPr>
+                <w:noProof/>
+                <w:webHidden/>
+              </w:rPr>
+              <w:fldChar w:fldCharType="end"/>
+            </w:r>
+          </w:hyperlink>
+        </w:p>
+        <w:p>
+          <w:pPr>
+            <w:pStyle w:val="Verzeichnis1"/>
+            <w:tabs>
+              <w:tab w:val="right" w:leader="dot" w:pos="9062"/>
+            </w:tabs>
+            <w:rPr>
+              <w:rFonts w:eastAsiaTheme="minorEastAsia"/>
+              <w:noProof/>
+              <w:lang w:eastAsia="de-DE"/>
+            </w:rPr>
+          </w:pPr>
+          <w:hyperlink w:anchor="_Toc410198798" w:history="1">
+            <w:r>
+              <w:rPr>
+                <w:rStyle w:val="Hyperlink"/>
+                <w:noProof/>
+              </w:rPr>
               <w:t>GitHub-Link</w:t>
             </w:r>
             <w:r>
@@ -817,7 +872,7 @@
                 <w:noProof/>
                 <w:webHidden/>
               </w:rPr>
-              <w:instrText xml:space="preserve"> PAGEREF _Toc409887611 \h </w:instrText>
+              <w:instrText xml:space="preserve"> PAGEREF _Toc410198798 \h </w:instrText>
             </w:r>
             <w:r>
               <w:rPr>
@@ -881,7 +936,7 @@
           <w:szCs w:val="32"/>
         </w:rPr>
       </w:pPr>
-      <w:bookmarkStart w:id="1" w:name="_Toc409887606"/>
+      <w:bookmarkStart w:id="1" w:name="_Toc410198792"/>
       <w:r>
         <w:rPr>
           <w:sz w:val="32"/>
@@ -1472,22 +1527,184 @@
     <w:p>
       <w:pPr>
         <w:pStyle w:val="berschrift1"/>
-        <w:spacing w:after="240"/>
         <w:rPr>
           <w:sz w:val="32"/>
           <w:szCs w:val="32"/>
         </w:rPr>
       </w:pPr>
-      <w:bookmarkStart w:id="2" w:name="_Toc409887607"/>
+      <w:bookmarkStart w:id="2" w:name="_Toc409454197"/>
+      <w:bookmarkStart w:id="3" w:name="_Toc410198793"/>
+      <w:proofErr w:type="spellStart"/>
       <w:r>
         <w:rPr>
           <w:sz w:val="32"/>
           <w:szCs w:val="32"/>
         </w:rPr>
         <w:lastRenderedPageBreak/>
+        <w:t>Requirements</w:t>
+      </w:r>
+      <w:proofErr w:type="spellEnd"/>
+      <w:r>
+        <w:rPr>
+          <w:sz w:val="32"/>
+          <w:szCs w:val="32"/>
+        </w:rPr>
+        <w:t>-Analyse</w:t>
+      </w:r>
+      <w:bookmarkEnd w:id="2"/>
+      <w:bookmarkEnd w:id="3"/>
+    </w:p>
+    <w:p/>
+    <w:p>
+      <w:pPr>
+        <w:pStyle w:val="Listenabsatz"/>
+        <w:numPr>
+          <w:ilvl w:val="0"/>
+          <w:numId w:val="12"/>
+        </w:numPr>
+      </w:pPr>
+      <w:r>
+        <w:t>Ermitteln der Datenbanktypen die ausgelesen werden sollen</w:t>
+      </w:r>
+    </w:p>
+    <w:p>
+      <w:pPr>
+        <w:pStyle w:val="Listenabsatz"/>
+        <w:numPr>
+          <w:ilvl w:val="0"/>
+          <w:numId w:val="12"/>
+        </w:numPr>
+      </w:pPr>
+      <w:r>
+        <w:t>Wählen eines guten (Dokumentation + Erlernbarkeit + Einbindung) Tools zum ausgeben eines ER-Diagramms</w:t>
+      </w:r>
+    </w:p>
+    <w:p>
+      <w:pPr>
+        <w:pStyle w:val="Listenabsatz"/>
+        <w:numPr>
+          <w:ilvl w:val="0"/>
+          <w:numId w:val="12"/>
+        </w:numPr>
+      </w:pPr>
+      <w:r>
+        <w:t>Korrekte CLI-</w:t>
+      </w:r>
+      <w:proofErr w:type="spellStart"/>
+      <w:r>
+        <w:t>Übername</w:t>
+      </w:r>
+      <w:proofErr w:type="spellEnd"/>
+      <w:r>
+        <w:t xml:space="preserve"> der notwendigen Parameter</w:t>
+      </w:r>
+    </w:p>
+    <w:p>
+      <w:pPr>
+        <w:pStyle w:val="Listenabsatz"/>
+        <w:numPr>
+          <w:ilvl w:val="0"/>
+          <w:numId w:val="12"/>
+        </w:numPr>
+      </w:pPr>
+    </w:p>
+    <w:p>
+      <w:pPr>
+        <w:pStyle w:val="berschrift1"/>
+        <w:spacing w:after="240"/>
+        <w:rPr>
+          <w:sz w:val="32"/>
+          <w:szCs w:val="32"/>
+        </w:rPr>
+      </w:pPr>
+    </w:p>
+    <w:p>
+      <w:pPr>
+        <w:pStyle w:val="berschrift1"/>
+        <w:spacing w:after="240"/>
+        <w:rPr>
+          <w:sz w:val="32"/>
+          <w:szCs w:val="32"/>
+        </w:rPr>
+      </w:pPr>
+      <w:bookmarkStart w:id="4" w:name="_Toc410198794"/>
+      <w:r>
+        <w:rPr>
+          <w:noProof/>
+          <w:sz w:val="32"/>
+          <w:szCs w:val="32"/>
+          <w:lang w:eastAsia="de-DE"/>
+        </w:rPr>
+        <w:drawing>
+          <wp:anchor distT="0" distB="0" distL="114300" distR="114300" simplePos="0" relativeHeight="251661312" behindDoc="1" locked="0" layoutInCell="1" allowOverlap="1">
+            <wp:simplePos x="0" y="0"/>
+            <wp:positionH relativeFrom="column">
+              <wp:posOffset>-880745</wp:posOffset>
+            </wp:positionH>
+            <wp:positionV relativeFrom="paragraph">
+              <wp:posOffset>690245</wp:posOffset>
+            </wp:positionV>
+            <wp:extent cx="7538085" cy="5153025"/>
+            <wp:effectExtent l="19050" t="0" r="5715" b="0"/>
+            <wp:wrapTight wrapText="bothSides">
+              <wp:wrapPolygon edited="0">
+                <wp:start x="-55" y="0"/>
+                <wp:lineTo x="-55" y="21560"/>
+                <wp:lineTo x="21616" y="21560"/>
+                <wp:lineTo x="21616" y="0"/>
+                <wp:lineTo x="-55" y="0"/>
+              </wp:wrapPolygon>
+            </wp:wrapTight>
+            <wp:docPr id="1" name="Bild 1" descr="C:\Users\Acer\Desktop\Schule\4AHIT_new\SEW\Workspace\Rueckwaertssalto\Dokumentation\Rueckwaertssalto_UML.png"/>
+            <wp:cNvGraphicFramePr>
+              <a:graphicFrameLocks xmlns:a="http://schemas.openxmlformats.org/drawingml/2006/main" noChangeAspect="1"/>
+            </wp:cNvGraphicFramePr>
+            <a:graphic xmlns:a="http://schemas.openxmlformats.org/drawingml/2006/main">
+              <a:graphicData uri="http://schemas.openxmlformats.org/drawingml/2006/picture">
+                <pic:pic xmlns:pic="http://schemas.openxmlformats.org/drawingml/2006/picture">
+                  <pic:nvPicPr>
+                    <pic:cNvPr id="0" name="Picture 1" descr="C:\Users\Acer\Desktop\Schule\4AHIT_new\SEW\Workspace\Rueckwaertssalto\Dokumentation\Rueckwaertssalto_UML.png"/>
+                    <pic:cNvPicPr>
+                      <a:picLocks noChangeAspect="1" noChangeArrowheads="1"/>
+                    </pic:cNvPicPr>
+                  </pic:nvPicPr>
+                  <pic:blipFill>
+                    <a:blip r:embed="rId9" cstate="print"/>
+                    <a:srcRect/>
+                    <a:stretch>
+                      <a:fillRect/>
+                    </a:stretch>
+                  </pic:blipFill>
+                  <pic:spPr bwMode="auto">
+                    <a:xfrm>
+                      <a:off x="0" y="0"/>
+                      <a:ext cx="7538085" cy="5153025"/>
+                    </a:xfrm>
+                    <a:prstGeom prst="rect">
+                      <a:avLst/>
+                    </a:prstGeom>
+                    <a:noFill/>
+                    <a:ln w="9525">
+                      <a:noFill/>
+                      <a:miter lim="800000"/>
+                      <a:headEnd/>
+                      <a:tailEnd/>
+                    </a:ln>
+                  </pic:spPr>
+                </pic:pic>
+              </a:graphicData>
+            </a:graphic>
+          </wp:anchor>
+        </w:drawing>
+      </w:r>
+      <w:r>
+        <w:rPr>
+          <w:sz w:val="32"/>
+          <w:szCs w:val="32"/>
+        </w:rPr>
         <w:t>Designüberlegung</w:t>
       </w:r>
-      <w:bookmarkEnd w:id="2"/>
+      <w:bookmarkEnd w:id="4"/>
     </w:p>
     <w:p>
       <w:pPr>
@@ -1496,16 +1713,30 @@
     </w:p>
     <w:p>
       <w:pPr>
+        <w:rPr>
+          <w:rStyle w:val="berschrift1Zchn"/>
+        </w:rPr>
+      </w:pPr>
+      <w:bookmarkStart w:id="5" w:name="_Toc410198795"/>
+      <w:r>
+        <w:rPr>
+          <w:rStyle w:val="berschrift1Zchn"/>
+        </w:rPr>
+        <w:br w:type="page"/>
+      </w:r>
+    </w:p>
+    <w:p>
+      <w:pPr>
         <w:spacing w:after="0"/>
       </w:pPr>
-      <w:bookmarkStart w:id="3" w:name="_Toc409887608"/>
       <w:r>
         <w:rPr>
           <w:rStyle w:val="berschrift1Zchn"/>
         </w:rPr>
+        <w:lastRenderedPageBreak/>
         <w:t>Aufwand</w:t>
       </w:r>
-      <w:bookmarkEnd w:id="3"/>
+      <w:bookmarkEnd w:id="5"/>
     </w:p>
     <w:p>
       <w:pPr>
@@ -1545,7 +1776,14 @@
           <w:sz w:val="24"/>
           <w:szCs w:val="24"/>
         </w:rPr>
-        <w:t xml:space="preserve"> 5h * 2 Personen = 10 Stunden</w:t>
+        <w:t xml:space="preserve"> 6h * 2 Personen = 12</w:t>
+      </w:r>
+      <w:r>
+        <w:rPr>
+          <w:sz w:val="24"/>
+          <w:szCs w:val="24"/>
+        </w:rPr>
+        <w:t xml:space="preserve"> Stunden</w:t>
       </w:r>
     </w:p>
     <w:p>
@@ -2399,12 +2637,12 @@
         </w:rPr>
         <w:br w:type="column"/>
       </w:r>
-      <w:bookmarkStart w:id="4" w:name="_Toc409887609"/>
+      <w:bookmarkStart w:id="6" w:name="_Toc410198796"/>
       <w:r>
         <w:lastRenderedPageBreak/>
         <w:t>Implementierung/Durchführung</w:t>
       </w:r>
-      <w:bookmarkEnd w:id="4"/>
+      <w:bookmarkEnd w:id="6"/>
     </w:p>
     <w:p>
       <w:pPr>
@@ -2430,11 +2668,11 @@
       <w:pPr>
         <w:pStyle w:val="berschrift1"/>
       </w:pPr>
-      <w:bookmarkStart w:id="5" w:name="_Toc409887610"/>
+      <w:bookmarkStart w:id="7" w:name="_Toc410198797"/>
       <w:r>
         <w:t>Testbericht</w:t>
       </w:r>
-      <w:bookmarkEnd w:id="5"/>
+      <w:bookmarkEnd w:id="7"/>
     </w:p>
     <w:p>
       <w:pPr>
@@ -2476,14 +2714,14 @@
       <w:pPr>
         <w:pStyle w:val="berschrift1"/>
       </w:pPr>
-      <w:bookmarkStart w:id="6" w:name="_Toc409887611"/>
+      <w:bookmarkStart w:id="8" w:name="_Toc410198798"/>
       <w:r>
         <w:t>GitHub-Link</w:t>
       </w:r>
-      <w:bookmarkEnd w:id="6"/>
-    </w:p>
-    <w:p>
-      <w:hyperlink r:id="rId9" w:history="1">
+      <w:bookmarkEnd w:id="8"/>
+    </w:p>
+    <w:p>
+      <w:hyperlink r:id="rId10" w:history="1">
         <w:r>
           <w:rPr>
             <w:rStyle w:val="Hyperlink"/>
@@ -2493,7 +2731,7 @@
       </w:hyperlink>
     </w:p>
     <w:sectPr>
-      <w:footerReference w:type="default" r:id="rId10"/>
+      <w:footerReference w:type="default" r:id="rId11"/>
       <w:pgSz w:w="11906" w:h="16838"/>
       <w:pgMar w:top="1417" w:right="1417" w:bottom="1134" w:left="1417" w:header="708" w:footer="708" w:gutter="0"/>
       <w:pgNumType w:start="0"/>
@@ -2551,7 +2789,7 @@
             <w:rPr>
               <w:noProof/>
             </w:rPr>
-            <w:t>2</w:t>
+            <w:t>3</w:t>
           </w:r>
         </w:fldSimple>
       </w:p>
@@ -2819,6 +3057,119 @@
     </w:lvl>
   </w:abstractNum>
   <w:abstractNum w:abstractNumId="2">
+    <w:nsid w:val="19255423"/>
+    <w:multiLevelType w:val="hybridMultilevel"/>
+    <w:tmpl w:val="355C58E6"/>
+    <w:lvl w:ilvl="0" w:tplc="04070001">
+      <w:start w:val="1"/>
+      <w:numFmt w:val="bullet"/>
+      <w:lvlText w:val=""/>
+      <w:lvlJc w:val="left"/>
+      <w:pPr>
+        <w:ind w:left="720" w:hanging="360"/>
+      </w:pPr>
+      <w:rPr>
+        <w:rFonts w:ascii="Symbol" w:hAnsi="Symbol" w:hint="default"/>
+      </w:rPr>
+    </w:lvl>
+    <w:lvl w:ilvl="1" w:tplc="04070003">
+      <w:start w:val="1"/>
+      <w:numFmt w:val="decimal"/>
+      <w:lvlText w:val="%2."/>
+      <w:lvlJc w:val="left"/>
+      <w:pPr>
+        <w:tabs>
+          <w:tab w:val="num" w:pos="1440"/>
+        </w:tabs>
+        <w:ind w:left="1440" w:hanging="360"/>
+      </w:pPr>
+    </w:lvl>
+    <w:lvl w:ilvl="2" w:tplc="04070005">
+      <w:start w:val="1"/>
+      <w:numFmt w:val="decimal"/>
+      <w:lvlText w:val="%3."/>
+      <w:lvlJc w:val="left"/>
+      <w:pPr>
+        <w:tabs>
+          <w:tab w:val="num" w:pos="2160"/>
+        </w:tabs>
+        <w:ind w:left="2160" w:hanging="360"/>
+      </w:pPr>
+    </w:lvl>
+    <w:lvl w:ilvl="3" w:tplc="04070001">
+      <w:start w:val="1"/>
+      <w:numFmt w:val="decimal"/>
+      <w:lvlText w:val="%4."/>
+      <w:lvlJc w:val="left"/>
+      <w:pPr>
+        <w:tabs>
+          <w:tab w:val="num" w:pos="2880"/>
+        </w:tabs>
+        <w:ind w:left="2880" w:hanging="360"/>
+      </w:pPr>
+    </w:lvl>
+    <w:lvl w:ilvl="4" w:tplc="04070003">
+      <w:start w:val="1"/>
+      <w:numFmt w:val="decimal"/>
+      <w:lvlText w:val="%5."/>
+      <w:lvlJc w:val="left"/>
+      <w:pPr>
+        <w:tabs>
+          <w:tab w:val="num" w:pos="3600"/>
+        </w:tabs>
+        <w:ind w:left="3600" w:hanging="360"/>
+      </w:pPr>
+    </w:lvl>
+    <w:lvl w:ilvl="5" w:tplc="04070005">
+      <w:start w:val="1"/>
+      <w:numFmt w:val="decimal"/>
+      <w:lvlText w:val="%6."/>
+      <w:lvlJc w:val="left"/>
+      <w:pPr>
+        <w:tabs>
+          <w:tab w:val="num" w:pos="4320"/>
+        </w:tabs>
+        <w:ind w:left="4320" w:hanging="360"/>
+      </w:pPr>
+    </w:lvl>
+    <w:lvl w:ilvl="6" w:tplc="04070001">
+      <w:start w:val="1"/>
+      <w:numFmt w:val="decimal"/>
+      <w:lvlText w:val="%7."/>
+      <w:lvlJc w:val="left"/>
+      <w:pPr>
+        <w:tabs>
+          <w:tab w:val="num" w:pos="5040"/>
+        </w:tabs>
+        <w:ind w:left="5040" w:hanging="360"/>
+      </w:pPr>
+    </w:lvl>
+    <w:lvl w:ilvl="7" w:tplc="04070003">
+      <w:start w:val="1"/>
+      <w:numFmt w:val="decimal"/>
+      <w:lvlText w:val="%8."/>
+      <w:lvlJc w:val="left"/>
+      <w:pPr>
+        <w:tabs>
+          <w:tab w:val="num" w:pos="5760"/>
+        </w:tabs>
+        <w:ind w:left="5760" w:hanging="360"/>
+      </w:pPr>
+    </w:lvl>
+    <w:lvl w:ilvl="8" w:tplc="04070005">
+      <w:start w:val="1"/>
+      <w:numFmt w:val="decimal"/>
+      <w:lvlText w:val="%9."/>
+      <w:lvlJc w:val="left"/>
+      <w:pPr>
+        <w:tabs>
+          <w:tab w:val="num" w:pos="6480"/>
+        </w:tabs>
+        <w:ind w:left="6480" w:hanging="360"/>
+      </w:pPr>
+    </w:lvl>
+  </w:abstractNum>
+  <w:abstractNum w:abstractNumId="3">
     <w:nsid w:val="19B915F1"/>
     <w:multiLevelType w:val="hybridMultilevel"/>
     <w:tmpl w:val="EDAEAFF0"/>
@@ -2931,7 +3282,7 @@
       </w:pPr>
     </w:lvl>
   </w:abstractNum>
-  <w:abstractNum w:abstractNumId="3">
+  <w:abstractNum w:abstractNumId="4">
     <w:nsid w:val="25E56FA2"/>
     <w:multiLevelType w:val="hybridMultilevel"/>
     <w:tmpl w:val="68EEE47A"/>
@@ -3044,7 +3395,7 @@
       </w:pPr>
     </w:lvl>
   </w:abstractNum>
-  <w:abstractNum w:abstractNumId="4">
+  <w:abstractNum w:abstractNumId="5">
     <w:nsid w:val="2B297D6E"/>
     <w:multiLevelType w:val="hybridMultilevel"/>
     <w:tmpl w:val="7E82AEF2"/>
@@ -3157,7 +3508,7 @@
       </w:pPr>
     </w:lvl>
   </w:abstractNum>
-  <w:abstractNum w:abstractNumId="5">
+  <w:abstractNum w:abstractNumId="6">
     <w:nsid w:val="335E6AE2"/>
     <w:multiLevelType w:val="hybridMultilevel"/>
     <w:tmpl w:val="805E0CE8"/>
@@ -3270,7 +3621,7 @@
       </w:pPr>
     </w:lvl>
   </w:abstractNum>
-  <w:abstractNum w:abstractNumId="6">
+  <w:abstractNum w:abstractNumId="7">
     <w:nsid w:val="3DD72182"/>
     <w:multiLevelType w:val="multilevel"/>
     <w:tmpl w:val="5704952A"/>
@@ -3419,7 +3770,7 @@
       </w:rPr>
     </w:lvl>
   </w:abstractNum>
-  <w:abstractNum w:abstractNumId="7">
+  <w:abstractNum w:abstractNumId="8">
     <w:nsid w:val="50687AB6"/>
     <w:multiLevelType w:val="hybridMultilevel"/>
     <w:tmpl w:val="9ED4BAB4"/>
@@ -3532,7 +3883,7 @@
       </w:pPr>
     </w:lvl>
   </w:abstractNum>
-  <w:abstractNum w:abstractNumId="8">
+  <w:abstractNum w:abstractNumId="9">
     <w:nsid w:val="555A2B25"/>
     <w:multiLevelType w:val="hybridMultilevel"/>
     <w:tmpl w:val="CC9E537C"/>
@@ -3645,7 +3996,7 @@
       </w:pPr>
     </w:lvl>
   </w:abstractNum>
-  <w:abstractNum w:abstractNumId="9">
+  <w:abstractNum w:abstractNumId="10">
     <w:nsid w:val="74DD0A8E"/>
     <w:multiLevelType w:val="multilevel"/>
     <w:tmpl w:val="54EC7AC4"/>
@@ -3794,7 +4145,7 @@
       </w:rPr>
     </w:lvl>
   </w:abstractNum>
-  <w:abstractNum w:abstractNumId="10">
+  <w:abstractNum w:abstractNumId="11">
     <w:nsid w:val="7BD624E4"/>
     <w:multiLevelType w:val="hybridMultilevel"/>
     <w:tmpl w:val="CA0E1F58"/>
@@ -3908,7 +4259,7 @@
     </w:lvl>
   </w:abstractNum>
   <w:num w:numId="1">
-    <w:abstractNumId w:val="8"/>
+    <w:abstractNumId w:val="9"/>
     <w:lvlOverride w:ilvl="0"/>
     <w:lvlOverride w:ilvl="1">
       <w:startOverride w:val="1"/>
@@ -3936,7 +4287,7 @@
     </w:lvlOverride>
   </w:num>
   <w:num w:numId="2">
-    <w:abstractNumId w:val="5"/>
+    <w:abstractNumId w:val="6"/>
     <w:lvlOverride w:ilvl="0"/>
     <w:lvlOverride w:ilvl="1">
       <w:startOverride w:val="1"/>
@@ -3992,62 +4343,6 @@
     </w:lvlOverride>
   </w:num>
   <w:num w:numId="4">
-    <w:abstractNumId w:val="2"/>
-    <w:lvlOverride w:ilvl="0"/>
-    <w:lvlOverride w:ilvl="1">
-      <w:startOverride w:val="1"/>
-    </w:lvlOverride>
-    <w:lvlOverride w:ilvl="2">
-      <w:startOverride w:val="1"/>
-    </w:lvlOverride>
-    <w:lvlOverride w:ilvl="3">
-      <w:startOverride w:val="1"/>
-    </w:lvlOverride>
-    <w:lvlOverride w:ilvl="4">
-      <w:startOverride w:val="1"/>
-    </w:lvlOverride>
-    <w:lvlOverride w:ilvl="5">
-      <w:startOverride w:val="1"/>
-    </w:lvlOverride>
-    <w:lvlOverride w:ilvl="6">
-      <w:startOverride w:val="1"/>
-    </w:lvlOverride>
-    <w:lvlOverride w:ilvl="7">
-      <w:startOverride w:val="1"/>
-    </w:lvlOverride>
-    <w:lvlOverride w:ilvl="8">
-      <w:startOverride w:val="1"/>
-    </w:lvlOverride>
-  </w:num>
-  <w:num w:numId="5">
-    <w:abstractNumId w:val="7"/>
-    <w:lvlOverride w:ilvl="0"/>
-    <w:lvlOverride w:ilvl="1">
-      <w:startOverride w:val="1"/>
-    </w:lvlOverride>
-    <w:lvlOverride w:ilvl="2">
-      <w:startOverride w:val="1"/>
-    </w:lvlOverride>
-    <w:lvlOverride w:ilvl="3">
-      <w:startOverride w:val="1"/>
-    </w:lvlOverride>
-    <w:lvlOverride w:ilvl="4">
-      <w:startOverride w:val="1"/>
-    </w:lvlOverride>
-    <w:lvlOverride w:ilvl="5">
-      <w:startOverride w:val="1"/>
-    </w:lvlOverride>
-    <w:lvlOverride w:ilvl="6">
-      <w:startOverride w:val="1"/>
-    </w:lvlOverride>
-    <w:lvlOverride w:ilvl="7">
-      <w:startOverride w:val="1"/>
-    </w:lvlOverride>
-    <w:lvlOverride w:ilvl="8">
-      <w:startOverride w:val="1"/>
-    </w:lvlOverride>
-  </w:num>
-  <w:num w:numId="6">
     <w:abstractNumId w:val="3"/>
     <w:lvlOverride w:ilvl="0"/>
     <w:lvlOverride w:ilvl="1">
@@ -4075,8 +4370,64 @@
       <w:startOverride w:val="1"/>
     </w:lvlOverride>
   </w:num>
+  <w:num w:numId="5">
+    <w:abstractNumId w:val="8"/>
+    <w:lvlOverride w:ilvl="0"/>
+    <w:lvlOverride w:ilvl="1">
+      <w:startOverride w:val="1"/>
+    </w:lvlOverride>
+    <w:lvlOverride w:ilvl="2">
+      <w:startOverride w:val="1"/>
+    </w:lvlOverride>
+    <w:lvlOverride w:ilvl="3">
+      <w:startOverride w:val="1"/>
+    </w:lvlOverride>
+    <w:lvlOverride w:ilvl="4">
+      <w:startOverride w:val="1"/>
+    </w:lvlOverride>
+    <w:lvlOverride w:ilvl="5">
+      <w:startOverride w:val="1"/>
+    </w:lvlOverride>
+    <w:lvlOverride w:ilvl="6">
+      <w:startOverride w:val="1"/>
+    </w:lvlOverride>
+    <w:lvlOverride w:ilvl="7">
+      <w:startOverride w:val="1"/>
+    </w:lvlOverride>
+    <w:lvlOverride w:ilvl="8">
+      <w:startOverride w:val="1"/>
+    </w:lvlOverride>
+  </w:num>
+  <w:num w:numId="6">
+    <w:abstractNumId w:val="4"/>
+    <w:lvlOverride w:ilvl="0"/>
+    <w:lvlOverride w:ilvl="1">
+      <w:startOverride w:val="1"/>
+    </w:lvlOverride>
+    <w:lvlOverride w:ilvl="2">
+      <w:startOverride w:val="1"/>
+    </w:lvlOverride>
+    <w:lvlOverride w:ilvl="3">
+      <w:startOverride w:val="1"/>
+    </w:lvlOverride>
+    <w:lvlOverride w:ilvl="4">
+      <w:startOverride w:val="1"/>
+    </w:lvlOverride>
+    <w:lvlOverride w:ilvl="5">
+      <w:startOverride w:val="1"/>
+    </w:lvlOverride>
+    <w:lvlOverride w:ilvl="6">
+      <w:startOverride w:val="1"/>
+    </w:lvlOverride>
+    <w:lvlOverride w:ilvl="7">
+      <w:startOverride w:val="1"/>
+    </w:lvlOverride>
+    <w:lvlOverride w:ilvl="8">
+      <w:startOverride w:val="1"/>
+    </w:lvlOverride>
+  </w:num>
   <w:num w:numId="7">
-    <w:abstractNumId w:val="10"/>
+    <w:abstractNumId w:val="11"/>
     <w:lvlOverride w:ilvl="0"/>
     <w:lvlOverride w:ilvl="1">
       <w:startOverride w:val="1"/>
@@ -4132,7 +4483,7 @@
     </w:lvlOverride>
   </w:num>
   <w:num w:numId="9">
-    <w:abstractNumId w:val="4"/>
+    <w:abstractNumId w:val="5"/>
     <w:lvlOverride w:ilvl="0"/>
     <w:lvlOverride w:ilvl="1">
       <w:startOverride w:val="1"/>
@@ -4160,10 +4511,38 @@
     </w:lvlOverride>
   </w:num>
   <w:num w:numId="10">
-    <w:abstractNumId w:val="6"/>
+    <w:abstractNumId w:val="7"/>
   </w:num>
   <w:num w:numId="11">
-    <w:abstractNumId w:val="9"/>
+    <w:abstractNumId w:val="10"/>
+  </w:num>
+  <w:num w:numId="12">
+    <w:abstractNumId w:val="2"/>
+    <w:lvlOverride w:ilvl="0"/>
+    <w:lvlOverride w:ilvl="1">
+      <w:startOverride w:val="1"/>
+    </w:lvlOverride>
+    <w:lvlOverride w:ilvl="2">
+      <w:startOverride w:val="1"/>
+    </w:lvlOverride>
+    <w:lvlOverride w:ilvl="3">
+      <w:startOverride w:val="1"/>
+    </w:lvlOverride>
+    <w:lvlOverride w:ilvl="4">
+      <w:startOverride w:val="1"/>
+    </w:lvlOverride>
+    <w:lvlOverride w:ilvl="5">
+      <w:startOverride w:val="1"/>
+    </w:lvlOverride>
+    <w:lvlOverride w:ilvl="6">
+      <w:startOverride w:val="1"/>
+    </w:lvlOverride>
+    <w:lvlOverride w:ilvl="7">
+      <w:startOverride w:val="1"/>
+    </w:lvlOverride>
+    <w:lvlOverride w:ilvl="8">
+      <w:startOverride w:val="1"/>
+    </w:lvlOverride>
   </w:num>
 </w:numbering>
 </file>
@@ -4671,454 +5050,6 @@
 </w:styles>
 </file>
 
-<file path=word/glossary/document.xml><?xml version="1.0" encoding="utf-8"?>
-<w:glossaryDocument xmlns:ve="http://schemas.openxmlformats.org/markup-compatibility/2006" xmlns:o="urn:schemas-microsoft-com:office:office" xmlns:r="http://schemas.openxmlformats.org/officeDocument/2006/relationships" xmlns:m="http://schemas.openxmlformats.org/officeDocument/2006/math" xmlns:v="urn:schemas-microsoft-com:vml" xmlns:wp="http://schemas.openxmlformats.org/drawingml/2006/wordprocessingDrawing" xmlns:w10="urn:schemas-microsoft-com:office:word" xmlns:w="http://schemas.openxmlformats.org/wordprocessingml/2006/main" xmlns:wne="http://schemas.microsoft.com/office/word/2006/wordml">
-  <w:docParts>
-    <w:docPart>
-      <w:docPartPr>
-        <w:name w:val="CF64B3111CE54654955B0429F8344138"/>
-        <w:category>
-          <w:name w:val="Allgemein"/>
-          <w:gallery w:val="placeholder"/>
-        </w:category>
-        <w:types>
-          <w:type w:val="bbPlcHdr"/>
-        </w:types>
-        <w:behaviors>
-          <w:behavior w:val="content"/>
-        </w:behaviors>
-        <w:guid w:val="{343BB50C-06FE-4BFB-8EC8-26C4832355A0}"/>
-      </w:docPartPr>
-      <w:docPartBody>
-        <w:p>
-          <w:pPr>
-            <w:pStyle w:val="CF64B3111CE54654955B0429F8344138"/>
-          </w:pPr>
-          <w:r>
-            <w:rPr>
-              <w:color w:val="FFFFFF" w:themeColor="background1"/>
-              <w:sz w:val="80"/>
-              <w:szCs w:val="80"/>
-            </w:rPr>
-            <w:t>[Geben Sie den Titel des Dokuments ein]</w:t>
-          </w:r>
-        </w:p>
-      </w:docPartBody>
-    </w:docPart>
-    <w:docPart>
-      <w:docPartPr>
-        <w:name w:val="D3A78FA18BD447B3AC4192311BE5F5B3"/>
-        <w:category>
-          <w:name w:val="Allgemein"/>
-          <w:gallery w:val="placeholder"/>
-        </w:category>
-        <w:types>
-          <w:type w:val="bbPlcHdr"/>
-        </w:types>
-        <w:behaviors>
-          <w:behavior w:val="content"/>
-        </w:behaviors>
-        <w:guid w:val="{C8DB74F7-8604-4B56-820E-8DF05D2230AC}"/>
-      </w:docPartPr>
-      <w:docPartBody>
-        <w:p>
-          <w:pPr>
-            <w:pStyle w:val="D3A78FA18BD447B3AC4192311BE5F5B3"/>
-          </w:pPr>
-          <w:r>
-            <w:rPr>
-              <w:color w:val="FFFFFF" w:themeColor="background1"/>
-              <w:sz w:val="40"/>
-              <w:szCs w:val="40"/>
-            </w:rPr>
-            <w:t>[Geben Sie den Untertitel des Dokuments ein]</w:t>
-          </w:r>
-        </w:p>
-      </w:docPartBody>
-    </w:docPart>
-  </w:docParts>
-</w:glossaryDocument>
-</file>
-
-<file path=word/glossary/fontTable.xml><?xml version="1.0" encoding="utf-8"?>
-<w:fonts xmlns:r="http://schemas.openxmlformats.org/officeDocument/2006/relationships" xmlns:w="http://schemas.openxmlformats.org/wordprocessingml/2006/main">
-  <w:font w:name="Symbol">
-    <w:panose1 w:val="05050102010706020507"/>
-    <w:charset w:val="02"/>
-    <w:family w:val="roman"/>
-    <w:pitch w:val="variable"/>
-    <w:sig w:usb0="00000000" w:usb1="10000000" w:usb2="00000000" w:usb3="00000000" w:csb0="80000000" w:csb1="00000000"/>
-  </w:font>
-  <w:font w:name="Times New Roman">
-    <w:panose1 w:val="02020603050405020304"/>
-    <w:charset w:val="00"/>
-    <w:family w:val="roman"/>
-    <w:pitch w:val="variable"/>
-    <w:sig w:usb0="E0002EFF" w:usb1="C0007843" w:usb2="00000009" w:usb3="00000000" w:csb0="000001FF" w:csb1="00000000"/>
-  </w:font>
-  <w:font w:name="Courier New">
-    <w:panose1 w:val="02070309020205020404"/>
-    <w:charset w:val="00"/>
-    <w:family w:val="modern"/>
-    <w:pitch w:val="fixed"/>
-    <w:sig w:usb0="E0002AFF" w:usb1="C0007843" w:usb2="00000009" w:usb3="00000000" w:csb0="000001FF" w:csb1="00000000"/>
-  </w:font>
-  <w:font w:name="Calibri">
-    <w:panose1 w:val="020F0502020204030204"/>
-    <w:charset w:val="00"/>
-    <w:family w:val="swiss"/>
-    <w:pitch w:val="variable"/>
-    <w:sig w:usb0="E00002FF" w:usb1="4000ACFF" w:usb2="00000001" w:usb3="00000000" w:csb0="0000019F" w:csb1="00000000"/>
-  </w:font>
-  <w:font w:name="Arial">
-    <w:panose1 w:val="020B0604020202020204"/>
-    <w:charset w:val="00"/>
-    <w:family w:val="swiss"/>
-    <w:pitch w:val="variable"/>
-    <w:sig w:usb0="E0002AFF" w:usb1="C0007843" w:usb2="00000009" w:usb3="00000000" w:csb0="000001FF" w:csb1="00000000"/>
-  </w:font>
-  <w:font w:name="Cambria">
-    <w:panose1 w:val="02040503050406030204"/>
-    <w:charset w:val="00"/>
-    <w:family w:val="roman"/>
-    <w:pitch w:val="variable"/>
-    <w:sig w:usb0="E00002FF" w:usb1="400004FF" w:usb2="00000000" w:usb3="00000000" w:csb0="0000019F" w:csb1="00000000"/>
-  </w:font>
-  <w:font w:name="MS Mincho">
-    <w:altName w:val="ＭＳ 明朝"/>
-    <w:panose1 w:val="02020609040205080304"/>
-    <w:charset w:val="80"/>
-    <w:family w:val="modern"/>
-    <w:pitch w:val="fixed"/>
-    <w:sig w:usb0="E00002FF" w:usb1="6AC7FDFB" w:usb2="08000012" w:usb3="00000000" w:csb0="0002009F" w:csb1="00000000"/>
-  </w:font>
-  <w:font w:name="Tahoma">
-    <w:panose1 w:val="020B0604030504040204"/>
-    <w:charset w:val="00"/>
-    <w:family w:val="swiss"/>
-    <w:pitch w:val="variable"/>
-    <w:sig w:usb0="E1002EFF" w:usb1="C000605B" w:usb2="00000029" w:usb3="00000000" w:csb0="000101FF" w:csb1="00000000"/>
-  </w:font>
-  <w:font w:name="Verdana">
-    <w:panose1 w:val="020B0604030504040204"/>
-    <w:charset w:val="00"/>
-    <w:family w:val="swiss"/>
-    <w:pitch w:val="variable"/>
-    <w:sig w:usb0="A10006FF" w:usb1="4000205B" w:usb2="00000010" w:usb3="00000000" w:csb0="0000019F" w:csb1="00000000"/>
-  </w:font>
-</w:fonts>
-</file>
-
-<file path=word/glossary/settings.xml><?xml version="1.0" encoding="utf-8"?>
-<w:settings xmlns:o="urn:schemas-microsoft-com:office:office" xmlns:r="http://schemas.openxmlformats.org/officeDocument/2006/relationships" xmlns:m="http://schemas.openxmlformats.org/officeDocument/2006/math" xmlns:v="urn:schemas-microsoft-com:vml" xmlns:w10="urn:schemas-microsoft-com:office:word" xmlns:w="http://schemas.openxmlformats.org/wordprocessingml/2006/main" xmlns:sl="http://schemas.openxmlformats.org/schemaLibrary/2006/main">
-  <w:view w:val="normal"/>
-  <w:defaultTabStop w:val="708"/>
-  <w:hyphenationZone w:val="425"/>
-  <w:characterSpacingControl w:val="doNotCompress"/>
-  <w:compat>
-    <w:useFELayout/>
-  </w:compat>
-  <w:rsids>
-    <w:rsidRoot w:val="0058213C"/>
-    <w:rsid w:val="00275394"/>
-    <w:rsid w:val="0058213C"/>
-    <w:rsid w:val="0065645B"/>
-    <w:rsid w:val="00EA748C"/>
-  </w:rsids>
-  <m:mathPr>
-    <m:mathFont m:val="Cambria Math"/>
-    <m:brkBin m:val="before"/>
-    <m:brkBinSub m:val="--"/>
-    <m:smallFrac m:val="off"/>
-    <m:dispDef/>
-    <m:lMargin m:val="0"/>
-    <m:rMargin m:val="0"/>
-    <m:defJc m:val="centerGroup"/>
-    <m:wrapIndent m:val="1440"/>
-    <m:intLim m:val="subSup"/>
-    <m:naryLim m:val="undOvr"/>
-  </m:mathPr>
-  <w:themeFontLang w:val="de-DE" w:bidi="ar-SA"/>
-  <w:clrSchemeMapping w:bg1="light1" w:t1="dark1" w:bg2="light2" w:t2="dark2" w:accent1="accent1" w:accent2="accent2" w:accent3="accent3" w:accent4="accent4" w:accent5="accent5" w:accent6="accent6" w:hyperlink="hyperlink" w:followedHyperlink="followedHyperlink"/>
-  <w:decimalSymbol w:val=","/>
-  <w:listSeparator w:val=";"/>
-</w:settings>
-</file>
-
-<file path=word/glossary/styles.xml><?xml version="1.0" encoding="utf-8"?>
-<w:styles xmlns:r="http://schemas.openxmlformats.org/officeDocument/2006/relationships" xmlns:w="http://schemas.openxmlformats.org/wordprocessingml/2006/main">
-  <w:docDefaults>
-    <w:rPrDefault>
-      <w:rPr>
-        <w:rFonts w:asciiTheme="minorHAnsi" w:eastAsiaTheme="minorEastAsia" w:hAnsiTheme="minorHAnsi" w:cstheme="minorBidi"/>
-        <w:sz w:val="22"/>
-        <w:szCs w:val="22"/>
-        <w:lang w:val="de-DE" w:eastAsia="de-DE" w:bidi="ar-SA"/>
-      </w:rPr>
-    </w:rPrDefault>
-    <w:pPrDefault>
-      <w:pPr>
-        <w:spacing w:after="200" w:line="276" w:lineRule="auto"/>
-      </w:pPr>
-    </w:pPrDefault>
-  </w:docDefaults>
-  <w:latentStyles w:defLockedState="0" w:defUIPriority="99" w:defSemiHidden="1" w:defUnhideWhenUsed="1" w:defQFormat="0" w:count="267">
-    <w:lsdException w:name="Normal" w:semiHidden="0" w:uiPriority="0" w:unhideWhenUsed="0" w:qFormat="1"/>
-    <w:lsdException w:name="heading 1" w:semiHidden="0" w:uiPriority="9" w:unhideWhenUsed="0" w:qFormat="1"/>
-    <w:lsdException w:name="heading 2" w:uiPriority="9" w:qFormat="1"/>
-    <w:lsdException w:name="heading 3" w:uiPriority="9" w:qFormat="1"/>
-    <w:lsdException w:name="heading 4" w:uiPriority="9" w:qFormat="1"/>
-    <w:lsdException w:name="heading 5" w:uiPriority="9" w:qFormat="1"/>
-    <w:lsdException w:name="heading 6" w:uiPriority="9" w:qFormat="1"/>
-    <w:lsdException w:name="heading 7" w:uiPriority="9" w:qFormat="1"/>
-    <w:lsdException w:name="heading 8" w:uiPriority="9" w:qFormat="1"/>
-    <w:lsdException w:name="heading 9" w:uiPriority="9" w:qFormat="1"/>
-    <w:lsdException w:name="toc 1" w:uiPriority="39"/>
-    <w:lsdException w:name="toc 2" w:uiPriority="39"/>
-    <w:lsdException w:name="toc 3" w:uiPriority="39"/>
-    <w:lsdException w:name="toc 4" w:uiPriority="39"/>
-    <w:lsdException w:name="toc 5" w:uiPriority="39"/>
-    <w:lsdException w:name="toc 6" w:uiPriority="39"/>
-    <w:lsdException w:name="toc 7" w:uiPriority="39"/>
-    <w:lsdException w:name="toc 8" w:uiPriority="39"/>
-    <w:lsdException w:name="toc 9" w:uiPriority="39"/>
-    <w:lsdException w:name="caption" w:uiPriority="35" w:qFormat="1"/>
-    <w:lsdException w:name="Title" w:semiHidden="0" w:uiPriority="10" w:unhideWhenUsed="0" w:qFormat="1"/>
-    <w:lsdException w:name="Default Paragraph Font" w:uiPriority="1"/>
-    <w:lsdException w:name="Subtitle" w:semiHidden="0" w:uiPriority="11" w:unhideWhenUsed="0" w:qFormat="1"/>
-    <w:lsdException w:name="Strong" w:semiHidden="0" w:uiPriority="22" w:unhideWhenUsed="0" w:qFormat="1"/>
-    <w:lsdException w:name="Emphasis" w:semiHidden="0" w:uiPriority="20" w:unhideWhenUsed="0" w:qFormat="1"/>
-    <w:lsdException w:name="Table Grid" w:semiHidden="0" w:uiPriority="59" w:unhideWhenUsed="0"/>
-    <w:lsdException w:name="Placeholder Text" w:unhideWhenUsed="0"/>
-    <w:lsdException w:name="No Spacing" w:semiHidden="0" w:uiPriority="1" w:unhideWhenUsed="0" w:qFormat="1"/>
-    <w:lsdException w:name="Light Shading" w:semiHidden="0" w:uiPriority="60" w:unhideWhenUsed="0"/>
-    <w:lsdException w:name="Light List" w:semiHidden="0" w:uiPriority="61" w:unhideWhenUsed="0"/>
-    <w:lsdException w:name="Light Grid" w:semiHidden="0" w:uiPriority="62" w:unhideWhenUsed="0"/>
-    <w:lsdException w:name="Medium Shading 1" w:semiHidden="0" w:uiPriority="63" w:unhideWhenUsed="0"/>
-    <w:lsdException w:name="Medium Shading 2" w:semiHidden="0" w:uiPriority="64" w:unhideWhenUsed="0"/>
-    <w:lsdException w:name="Medium List 1" w:semiHidden="0" w:uiPriority="65" w:unhideWhenUsed="0"/>
-    <w:lsdException w:name="Medium List 2" w:semiHidden="0" w:uiPriority="66" w:unhideWhenUsed="0"/>
-    <w:lsdException w:name="Medium Grid 1" w:semiHidden="0" w:uiPriority="67" w:unhideWhenUsed="0"/>
-    <w:lsdException w:name="Medium Grid 2" w:semiHidden="0" w:uiPriority="68" w:unhideWhenUsed="0"/>
-    <w:lsdException w:name="Medium Grid 3" w:semiHidden="0" w:uiPriority="69" w:unhideWhenUsed="0"/>
-    <w:lsdException w:name="Dark List" w:semiHidden="0" w:uiPriority="70" w:unhideWhenUsed="0"/>
-    <w:lsdException w:name="Colorful Shading" w:semiHidden="0" w:uiPriority="71" w:unhideWhenUsed="0"/>
-    <w:lsdException w:name="Colorful List" w:semiHidden="0" w:uiPriority="72" w:unhideWhenUsed="0"/>
-    <w:lsdException w:name="Colorful Grid" w:semiHidden="0" w:uiPriority="73" w:unhideWhenUsed="0"/>
-    <w:lsdException w:name="Light Shading Accent 1" w:semiHidden="0" w:uiPriority="60" w:unhideWhenUsed="0"/>
-    <w:lsdException w:name="Light List Accent 1" w:semiHidden="0" w:uiPriority="61" w:unhideWhenUsed="0"/>
-    <w:lsdException w:name="Light Grid Accent 1" w:semiHidden="0" w:uiPriority="62" w:unhideWhenUsed="0"/>
-    <w:lsdException w:name="Medium Shading 1 Accent 1" w:semiHidden="0" w:uiPriority="63" w:unhideWhenUsed="0"/>
-    <w:lsdException w:name="Medium Shading 2 Accent 1" w:semiHidden="0" w:uiPriority="64" w:unhideWhenUsed="0"/>
-    <w:lsdException w:name="Medium List 1 Accent 1" w:semiHidden="0" w:uiPriority="65" w:unhideWhenUsed="0"/>
-    <w:lsdException w:name="Revision" w:unhideWhenUsed="0"/>
-    <w:lsdException w:name="List Paragraph" w:semiHidden="0" w:uiPriority="34" w:unhideWhenUsed="0" w:qFormat="1"/>
-    <w:lsdException w:name="Quote" w:semiHidden="0" w:uiPriority="29" w:unhideWhenUsed="0" w:qFormat="1"/>
-    <w:lsdException w:name="Intense Quote" w:semiHidden="0" w:uiPriority="30" w:unhideWhenUsed="0" w:qFormat="1"/>
-    <w:lsdException w:name="Medium List 2 Accent 1" w:semiHidden="0" w:uiPriority="66" w:unhideWhenUsed="0"/>
-    <w:lsdException w:name="Medium Grid 1 Accent 1" w:semiHidden="0" w:uiPriority="67" w:unhideWhenUsed="0"/>
-    <w:lsdException w:name="Medium Grid 2 Accent 1" w:semiHidden="0" w:uiPriority="68" w:unhideWhenUsed="0"/>
-    <w:lsdException w:name="Medium Grid 3 Accent 1" w:semiHidden="0" w:uiPriority="69" w:unhideWhenUsed="0"/>
-    <w:lsdException w:name="Dark List Accent 1" w:semiHidden="0" w:uiPriority="70" w:unhideWhenUsed="0"/>
-    <w:lsdException w:name="Colorful Shading Accent 1" w:semiHidden="0" w:uiPriority="71" w:unhideWhenUsed="0"/>
-    <w:lsdException w:name="Colorful List Accent 1" w:semiHidden="0" w:uiPriority="72" w:unhideWhenUsed="0"/>
-    <w:lsdException w:name="Colorful Grid Accent 1" w:semiHidden="0" w:uiPriority="73" w:unhideWhenUsed="0"/>
-    <w:lsdException w:name="Light Shading Accent 2" w:semiHidden="0" w:uiPriority="60" w:unhideWhenUsed="0"/>
-    <w:lsdException w:name="Light List Accent 2" w:semiHidden="0" w:uiPriority="61" w:unhideWhenUsed="0"/>
-    <w:lsdException w:name="Light Grid Accent 2" w:semiHidden="0" w:uiPriority="62" w:unhideWhenUsed="0"/>
-    <w:lsdException w:name="Medium Shading 1 Accent 2" w:semiHidden="0" w:uiPriority="63" w:unhideWhenUsed="0"/>
-    <w:lsdException w:name="Medium Shading 2 Accent 2" w:semiHidden="0" w:uiPriority="64" w:unhideWhenUsed="0"/>
-    <w:lsdException w:name="Medium List 1 Accent 2" w:semiHidden="0" w:uiPriority="65" w:unhideWhenUsed="0"/>
-    <w:lsdException w:name="Medium List 2 Accent 2" w:semiHidden="0" w:uiPriority="66" w:unhideWhenUsed="0"/>
-    <w:lsdException w:name="Medium Grid 1 Accent 2" w:semiHidden="0" w:uiPriority="67" w:unhideWhenUsed="0"/>
-    <w:lsdException w:name="Medium Grid 2 Accent 2" w:semiHidden="0" w:uiPriority="68" w:unhideWhenUsed="0"/>
-    <w:lsdException w:name="Medium Grid 3 Accent 2" w:semiHidden="0" w:uiPriority="69" w:unhideWhenUsed="0"/>
-    <w:lsdException w:name="Dark List Accent 2" w:semiHidden="0" w:uiPriority="70" w:unhideWhenUsed="0"/>
-    <w:lsdException w:name="Colorful Shading Accent 2" w:semiHidden="0" w:uiPriority="71" w:unhideWhenUsed="0"/>
-    <w:lsdException w:name="Colorful List Accent 2" w:semiHidden="0" w:uiPriority="72" w:unhideWhenUsed="0"/>
-    <w:lsdException w:name="Colorful Grid Accent 2" w:semiHidden="0" w:uiPriority="73" w:unhideWhenUsed="0"/>
-    <w:lsdException w:name="Light Shading Accent 3" w:semiHidden="0" w:uiPriority="60" w:unhideWhenUsed="0"/>
-    <w:lsdException w:name="Light List Accent 3" w:semiHidden="0" w:uiPriority="61" w:unhideWhenUsed="0"/>
-    <w:lsdException w:name="Light Grid Accent 3" w:semiHidden="0" w:uiPriority="62" w:unhideWhenUsed="0"/>
-    <w:lsdException w:name="Medium Shading 1 Accent 3" w:semiHidden="0" w:uiPriority="63" w:unhideWhenUsed="0"/>
-    <w:lsdException w:name="Medium Shading 2 Accent 3" w:semiHidden="0" w:uiPriority="64" w:unhideWhenUsed="0"/>
-    <w:lsdException w:name="Medium List 1 Accent 3" w:semiHidden="0" w:uiPriority="65" w:unhideWhenUsed="0"/>
-    <w:lsdException w:name="Medium List 2 Accent 3" w:semiHidden="0" w:uiPriority="66" w:unhideWhenUsed="0"/>
-    <w:lsdException w:name="Medium Grid 1 Accent 3" w:semiHidden="0" w:uiPriority="67" w:unhideWhenUsed="0"/>
-    <w:lsdException w:name="Medium Grid 2 Accent 3" w:semiHidden="0" w:uiPriority="68" w:unhideWhenUsed="0"/>
-    <w:lsdException w:name="Medium Grid 3 Accent 3" w:semiHidden="0" w:uiPriority="69" w:unhideWhenUsed="0"/>
-    <w:lsdException w:name="Dark List Accent 3" w:semiHidden="0" w:uiPriority="70" w:unhideWhenUsed="0"/>
-    <w:lsdException w:name="Colorful Shading Accent 3" w:semiHidden="0" w:uiPriority="71" w:unhideWhenUsed="0"/>
-    <w:lsdException w:name="Colorful List Accent 3" w:semiHidden="0" w:uiPriority="72" w:unhideWhenUsed="0"/>
-    <w:lsdException w:name="Colorful Grid Accent 3" w:semiHidden="0" w:uiPriority="73" w:unhideWhenUsed="0"/>
-    <w:lsdException w:name="Light Shading Accent 4" w:semiHidden="0" w:uiPriority="60" w:unhideWhenUsed="0"/>
-    <w:lsdException w:name="Light List Accent 4" w:semiHidden="0" w:uiPriority="61" w:unhideWhenUsed="0"/>
-    <w:lsdException w:name="Light Grid Accent 4" w:semiHidden="0" w:uiPriority="62" w:unhideWhenUsed="0"/>
-    <w:lsdException w:name="Medium Shading 1 Accent 4" w:semiHidden="0" w:uiPriority="63" w:unhideWhenUsed="0"/>
-    <w:lsdException w:name="Medium Shading 2 Accent 4" w:semiHidden="0" w:uiPriority="64" w:unhideWhenUsed="0"/>
-    <w:lsdException w:name="Medium List 1 Accent 4" w:semiHidden="0" w:uiPriority="65" w:unhideWhenUsed="0"/>
-    <w:lsdException w:name="Medium List 2 Accent 4" w:semiHidden="0" w:uiPriority="66" w:unhideWhenUsed="0"/>
-    <w:lsdException w:name="Medium Grid 1 Accent 4" w:semiHidden="0" w:uiPriority="67" w:unhideWhenUsed="0"/>
-    <w:lsdException w:name="Medium Grid 2 Accent 4" w:semiHidden="0" w:uiPriority="68" w:unhideWhenUsed="0"/>
-    <w:lsdException w:name="Medium Grid 3 Accent 4" w:semiHidden="0" w:uiPriority="69" w:unhideWhenUsed="0"/>
-    <w:lsdException w:name="Dark List Accent 4" w:semiHidden="0" w:uiPriority="70" w:unhideWhenUsed="0"/>
-    <w:lsdException w:name="Colorful Shading Accent 4" w:semiHidden="0" w:uiPriority="71" w:unhideWhenUsed="0"/>
-    <w:lsdException w:name="Colorful List Accent 4" w:semiHidden="0" w:uiPriority="72" w:unhideWhenUsed="0"/>
-    <w:lsdException w:name="Colorful Grid Accent 4" w:semiHidden="0" w:uiPriority="73" w:unhideWhenUsed="0"/>
-    <w:lsdException w:name="Light Shading Accent 5" w:semiHidden="0" w:uiPriority="60" w:unhideWhenUsed="0"/>
-    <w:lsdException w:name="Light List Accent 5" w:semiHidden="0" w:uiPriority="61" w:unhideWhenUsed="0"/>
-    <w:lsdException w:name="Light Grid Accent 5" w:semiHidden="0" w:uiPriority="62" w:unhideWhenUsed="0"/>
-    <w:lsdException w:name="Medium Shading 1 Accent 5" w:semiHidden="0" w:uiPriority="63" w:unhideWhenUsed="0"/>
-    <w:lsdException w:name="Medium Shading 2 Accent 5" w:semiHidden="0" w:uiPriority="64" w:unhideWhenUsed="0"/>
-    <w:lsdException w:name="Medium List 1 Accent 5" w:semiHidden="0" w:uiPriority="65" w:unhideWhenUsed="0"/>
-    <w:lsdException w:name="Medium List 2 Accent 5" w:semiHidden="0" w:uiPriority="66" w:unhideWhenUsed="0"/>
-    <w:lsdException w:name="Medium Grid 1 Accent 5" w:semiHidden="0" w:uiPriority="67" w:unhideWhenUsed="0"/>
-    <w:lsdException w:name="Medium Grid 2 Accent 5" w:semiHidden="0" w:uiPriority="68" w:unhideWhenUsed="0"/>
-    <w:lsdException w:name="Medium Grid 3 Accent 5" w:semiHidden="0" w:uiPriority="69" w:unhideWhenUsed="0"/>
-    <w:lsdException w:name="Dark List Accent 5" w:semiHidden="0" w:uiPriority="70" w:unhideWhenUsed="0"/>
-    <w:lsdException w:name="Colorful Shading Accent 5" w:semiHidden="0" w:uiPriority="71" w:unhideWhenUsed="0"/>
-    <w:lsdException w:name="Colorful List Accent 5" w:semiHidden="0" w:uiPriority="72" w:unhideWhenUsed="0"/>
-    <w:lsdException w:name="Colorful Grid Accent 5" w:semiHidden="0" w:uiPriority="73" w:unhideWhenUsed="0"/>
-    <w:lsdException w:name="Light Shading Accent 6" w:semiHidden="0" w:uiPriority="60" w:unhideWhenUsed="0"/>
-    <w:lsdException w:name="Light List Accent 6" w:semiHidden="0" w:uiPriority="61" w:unhideWhenUsed="0"/>
-    <w:lsdException w:name="Light Grid Accent 6" w:semiHidden="0" w:uiPriority="62" w:unhideWhenUsed="0"/>
-    <w:lsdException w:name="Medium Shading 1 Accent 6" w:semiHidden="0" w:uiPriority="63" w:unhideWhenUsed="0"/>
-    <w:lsdException w:name="Medium Shading 2 Accent 6" w:semiHidden="0" w:uiPriority="64" w:unhideWhenUsed="0"/>
-    <w:lsdException w:name="Medium List 1 Accent 6" w:semiHidden="0" w:uiPriority="65" w:unhideWhenUsed="0"/>
-    <w:lsdException w:name="Medium List 2 Accent 6" w:semiHidden="0" w:uiPriority="66" w:unhideWhenUsed="0"/>
-    <w:lsdException w:name="Medium Grid 1 Accent 6" w:semiHidden="0" w:uiPriority="67" w:unhideWhenUsed="0"/>
-    <w:lsdException w:name="Medium Grid 2 Accent 6" w:semiHidden="0" w:uiPriority="68" w:unhideWhenUsed="0"/>
-    <w:lsdException w:name="Medium Grid 3 Accent 6" w:semiHidden="0" w:uiPriority="69" w:unhideWhenUsed="0"/>
-    <w:lsdException w:name="Dark List Accent 6" w:semiHidden="0" w:uiPriority="70" w:unhideWhenUsed="0"/>
-    <w:lsdException w:name="Colorful Shading Accent 6" w:semiHidden="0" w:uiPriority="71" w:unhideWhenUsed="0"/>
-    <w:lsdException w:name="Colorful List Accent 6" w:semiHidden="0" w:uiPriority="72" w:unhideWhenUsed="0"/>
-    <w:lsdException w:name="Colorful Grid Accent 6" w:semiHidden="0" w:uiPriority="73" w:unhideWhenUsed="0"/>
-    <w:lsdException w:name="Subtle Emphasis" w:semiHidden="0" w:uiPriority="19" w:unhideWhenUsed="0" w:qFormat="1"/>
-    <w:lsdException w:name="Intense Emphasis" w:semiHidden="0" w:uiPriority="21" w:unhideWhenUsed="0" w:qFormat="1"/>
-    <w:lsdException w:name="Subtle Reference" w:semiHidden="0" w:uiPriority="31" w:unhideWhenUsed="0" w:qFormat="1"/>
-    <w:lsdException w:name="Intense Reference" w:semiHidden="0" w:uiPriority="32" w:unhideWhenUsed="0" w:qFormat="1"/>
-    <w:lsdException w:name="Book Title" w:semiHidden="0" w:uiPriority="33" w:unhideWhenUsed="0" w:qFormat="1"/>
-    <w:lsdException w:name="Bibliography" w:uiPriority="37"/>
-    <w:lsdException w:name="TOC Heading" w:uiPriority="39" w:qFormat="1"/>
-  </w:latentStyles>
-  <w:style w:type="paragraph" w:default="1" w:styleId="Standard">
-    <w:name w:val="Normal"/>
-    <w:qFormat/>
-    <w:rsid w:val="0065645B"/>
-  </w:style>
-  <w:style w:type="character" w:default="1" w:styleId="Absatz-Standardschriftart">
-    <w:name w:val="Default Paragraph Font"/>
-    <w:uiPriority w:val="1"/>
-    <w:semiHidden/>
-    <w:unhideWhenUsed/>
-  </w:style>
-  <w:style w:type="table" w:default="1" w:styleId="NormaleTabelle">
-    <w:name w:val="Normal Table"/>
-    <w:uiPriority w:val="99"/>
-    <w:semiHidden/>
-    <w:unhideWhenUsed/>
-    <w:qFormat/>
-    <w:tblPr>
-      <w:tblInd w:w="0" w:type="dxa"/>
-      <w:tblCellMar>
-        <w:top w:w="0" w:type="dxa"/>
-        <w:left w:w="108" w:type="dxa"/>
-        <w:bottom w:w="0" w:type="dxa"/>
-        <w:right w:w="108" w:type="dxa"/>
-      </w:tblCellMar>
-    </w:tblPr>
-  </w:style>
-  <w:style w:type="numbering" w:default="1" w:styleId="KeineListe">
-    <w:name w:val="No List"/>
-    <w:uiPriority w:val="99"/>
-    <w:semiHidden/>
-    <w:unhideWhenUsed/>
-  </w:style>
-  <w:style w:type="paragraph" w:customStyle="1" w:styleId="8CD02266EDA2479E890EA16B85133A56">
-    <w:name w:val="8CD02266EDA2479E890EA16B85133A56"/>
-    <w:rsid w:val="0058213C"/>
-  </w:style>
-  <w:style w:type="paragraph" w:customStyle="1" w:styleId="DF2543148E0A4489972DE5A73C038323">
-    <w:name w:val="DF2543148E0A4489972DE5A73C038323"/>
-    <w:rsid w:val="0058213C"/>
-  </w:style>
-  <w:style w:type="paragraph" w:customStyle="1" w:styleId="7C313D1DEF79432D8FF665DB5C652871">
-    <w:name w:val="7C313D1DEF79432D8FF665DB5C652871"/>
-    <w:rsid w:val="0058213C"/>
-  </w:style>
-  <w:style w:type="paragraph" w:customStyle="1" w:styleId="EA97146806EF4A78B6FE768784BB6072">
-    <w:name w:val="EA97146806EF4A78B6FE768784BB6072"/>
-    <w:rsid w:val="0058213C"/>
-  </w:style>
-  <w:style w:type="paragraph" w:customStyle="1" w:styleId="94B7DAEC3D614F7996A00171293AB67D">
-    <w:name w:val="94B7DAEC3D614F7996A00171293AB67D"/>
-    <w:rsid w:val="0058213C"/>
-  </w:style>
-  <w:style w:type="paragraph" w:customStyle="1" w:styleId="B9725315028347C0B755F1D05821F0A7">
-    <w:name w:val="B9725315028347C0B755F1D05821F0A7"/>
-    <w:rsid w:val="0058213C"/>
-  </w:style>
-  <w:style w:type="paragraph" w:customStyle="1" w:styleId="AEDCD9C19D82433091C1F42A60712ADC">
-    <w:name w:val="AEDCD9C19D82433091C1F42A60712ADC"/>
-    <w:rsid w:val="0058213C"/>
-  </w:style>
-  <w:style w:type="paragraph" w:customStyle="1" w:styleId="3DEEDD6CD45C49A991D33B4C9DA193ED">
-    <w:name w:val="3DEEDD6CD45C49A991D33B4C9DA193ED"/>
-    <w:rsid w:val="0058213C"/>
-  </w:style>
-  <w:style w:type="paragraph" w:customStyle="1" w:styleId="CD7048EBD24C484280EAE08E32507308">
-    <w:name w:val="CD7048EBD24C484280EAE08E32507308"/>
-    <w:rsid w:val="0058213C"/>
-  </w:style>
-  <w:style w:type="paragraph" w:customStyle="1" w:styleId="F066618C7E884D2CAAD336D7E0067AF6">
-    <w:name w:val="F066618C7E884D2CAAD336D7E0067AF6"/>
-    <w:rsid w:val="0058213C"/>
-  </w:style>
-  <w:style w:type="paragraph" w:customStyle="1" w:styleId="14926B5EF6984D5EBC73456B77006300">
-    <w:name w:val="14926B5EF6984D5EBC73456B77006300"/>
-    <w:rsid w:val="0058213C"/>
-  </w:style>
-  <w:style w:type="paragraph" w:customStyle="1" w:styleId="1074A14A9C9F4F46A30BA1EFF507158F">
-    <w:name w:val="1074A14A9C9F4F46A30BA1EFF507158F"/>
-    <w:rsid w:val="0058213C"/>
-  </w:style>
-  <w:style w:type="paragraph" w:customStyle="1" w:styleId="CF64B3111CE54654955B0429F8344138">
-    <w:name w:val="CF64B3111CE54654955B0429F8344138"/>
-    <w:rsid w:val="0058213C"/>
-  </w:style>
-  <w:style w:type="paragraph" w:customStyle="1" w:styleId="D3A78FA18BD447B3AC4192311BE5F5B3">
-    <w:name w:val="D3A78FA18BD447B3AC4192311BE5F5B3"/>
-    <w:rsid w:val="0058213C"/>
-  </w:style>
-  <w:style w:type="paragraph" w:customStyle="1" w:styleId="DD5E191768DA477DA15B3CA82C778743">
-    <w:name w:val="DD5E191768DA477DA15B3CA82C778743"/>
-    <w:rsid w:val="0058213C"/>
-  </w:style>
-  <w:style w:type="paragraph" w:customStyle="1" w:styleId="CF2D7B9647C04C039E1091699B1996BC">
-    <w:name w:val="CF2D7B9647C04C039E1091699B1996BC"/>
-    <w:rsid w:val="0058213C"/>
-  </w:style>
-  <w:style w:type="paragraph" w:customStyle="1" w:styleId="578C71C939A44F4DBEEED592A16A5CB2">
-    <w:name w:val="578C71C939A44F4DBEEED592A16A5CB2"/>
-    <w:rsid w:val="0058213C"/>
-  </w:style>
-  <w:style w:type="paragraph" w:customStyle="1" w:styleId="85ABDF6DAD4448EE97BAA2621E8701EF">
-    <w:name w:val="85ABDF6DAD4448EE97BAA2621E8701EF"/>
-    <w:rsid w:val="0058213C"/>
-  </w:style>
-  <w:style w:type="paragraph" w:customStyle="1" w:styleId="C11FD29DDE2546B4B404437A30D553F2">
-    <w:name w:val="C11FD29DDE2546B4B404437A30D553F2"/>
-    <w:rsid w:val="0058213C"/>
-  </w:style>
-</w:styles>
-</file>
-
-<file path=word/glossary/webSettings.xml><?xml version="1.0" encoding="utf-8"?>
-<w:webSettings xmlns:r="http://schemas.openxmlformats.org/officeDocument/2006/relationships" xmlns:w="http://schemas.openxmlformats.org/wordprocessingml/2006/main">
-  <w:optimizeForBrowser/>
-</w:webSettings>
-</file>
-
 <file path=word/theme/theme1.xml><?xml version="1.0" encoding="utf-8"?>
 <a:theme xmlns:a="http://schemas.openxmlformats.org/drawingml/2006/main" name="Larissa-Design">
   <a:themeElements>

</xml_diff>